<commit_message>
Errors corrected in cplusplus_selection.docx
</commit_message>
<xml_diff>
--- a/lessons/docs/cplusplus_selection.docx
+++ b/lessons/docs/cplusplus_selection.docx
@@ -2057,7 +2057,10 @@
         <w:t xml:space="preserve">- </w:t>
       </w:r>
       <w:r>
-        <w:t>The oldest layer is the plain C subset. While more sophisticated than the original Kernighan and Ritchie C language, C is still rather bare bones in modern eyes. It has no strings, no lists or any other dynamic data structures and even arrays</w:t>
+        <w:t xml:space="preserve">The oldest layer is the plain C subset. While more sophisticated than the original Kernighan and Ritchie C language, C is still rather bare bones in modern eyes. It has no strings, no lists or any other </w:t>
+      </w:r>
+      <w:r>
+        <w:t>dynamic data structures</w:t>
       </w:r>
       <w:r>
         <w:t>. Its infamous preprocessor much reminds of macro assemblers.</w:t>
@@ -2301,7 +2304,13 @@
         <w:t>al</w:t>
       </w:r>
       <w:r>
-        <w:t>. It will often just state: Do this and that so and so without mentioning all the reasons why. As a student of the HR you're very welcome to differ of opinion and discuss with the author.</w:t>
+        <w:t xml:space="preserve">. It will often just state: Do this and that so and so without mentioning all </w:t>
+      </w:r>
+      <w:r>
+        <w:t xml:space="preserve">the reasons why. As a student </w:t>
+      </w:r>
+      <w:r>
+        <w:t xml:space="preserve"> you're very welcome to differ of opinion and discuss with the author.</w:t>
       </w:r>
     </w:p>
     <w:p>
@@ -2312,11 +2321,11 @@
         <w:t xml:space="preserve">Some features </w:t>
       </w:r>
       <w:r>
-        <w:t xml:space="preserve">are important indeed, but are just too much for a one semester course. They are mentioned but  not elaborated upon. If you take yourself seriously as a software designer, read about </w:t>
+        <w:t xml:space="preserve">are important indeed, but are just too much for a one semester course. They are mentioned but  not elaborated upon. If you take yourself seriously as a software designer, read about them and experiment with them if you can find the time. Not everything fits into the curriculum. If you </w:t>
       </w:r>
       <w:r>
         <w:lastRenderedPageBreak/>
-        <w:t>them and experiment with them if you can find the time. Not everything fits into the curriculum. If you want to develop interesting technical or scientific software rather than tai</w:t>
+        <w:t>want to develop interesting technical or scientific software rather than tai</w:t>
       </w:r>
       <w:r>
         <w:t xml:space="preserve">loring </w:t>
@@ -2565,7 +2574,13 @@
         </w:numPr>
       </w:pPr>
       <w:r>
-        <w:t>Proper use of headers to enforce an hierarchical module structure.</w:t>
+        <w:t>Pro</w:t>
+      </w:r>
+      <w:r>
+        <w:t>per use of headers to enforce a</w:t>
+      </w:r>
+      <w:r>
+        <w:t xml:space="preserve"> hierarchical module structure.</w:t>
       </w:r>
     </w:p>
     <w:p>
@@ -2580,7 +2595,13 @@
         <w:t xml:space="preserve">The </w:t>
       </w:r>
       <w:r>
-        <w:t xml:space="preserve"> control statements if..else, for, while, break, continue,  switch...case...default</w:t>
+        <w:t xml:space="preserve"> control statements if..else, for, while, </w:t>
+      </w:r>
+      <w:r>
+        <w:t xml:space="preserve">, do...while, </w:t>
+      </w:r>
+      <w:r>
+        <w:t>break, continue,  switch...case...default</w:t>
       </w:r>
       <w:r>
         <w:t>, return</w:t>
@@ -2648,10 +2669,6 @@
     <w:p>
       <w:pPr>
         <w:pStyle w:val="Lijstalinea"/>
-        <w:numPr>
-          <w:ilvl w:val="0"/>
-          <w:numId w:val="3"/>
-        </w:numPr>
       </w:pPr>
     </w:p>
     <w:p>
@@ -2668,16 +2685,7 @@
         </w:numPr>
       </w:pPr>
       <w:r>
-        <w:t>Overloading of</w:t>
-      </w:r>
-      <w:r>
-        <w:t xml:space="preserve"> the</w:t>
-      </w:r>
-      <w:r>
-        <w:t xml:space="preserve"> *,  /, +, -, [], () and =</w:t>
-      </w:r>
-      <w:r>
-        <w:t xml:space="preserve"> operators</w:t>
+        <w:t>Multiple inheritance</w:t>
       </w:r>
     </w:p>
     <w:p>
@@ -2689,6 +2697,27 @@
         </w:numPr>
       </w:pPr>
       <w:r>
+        <w:t>Overloading of</w:t>
+      </w:r>
+      <w:r>
+        <w:t xml:space="preserve"> the</w:t>
+      </w:r>
+      <w:r>
+        <w:t xml:space="preserve"> *,  /, +, -, [], () and =</w:t>
+      </w:r>
+      <w:r>
+        <w:t xml:space="preserve"> operators</w:t>
+      </w:r>
+    </w:p>
+    <w:p>
+      <w:pPr>
+        <w:pStyle w:val="Lijstalinea"/>
+        <w:numPr>
+          <w:ilvl w:val="0"/>
+          <w:numId w:val="3"/>
+        </w:numPr>
+      </w:pPr>
+      <w:r>
         <w:t>Class and function templates</w:t>
       </w:r>
     </w:p>
@@ -2744,7 +2773,6 @@
     </w:p>
     <w:p>
       <w:r>
-        <w:lastRenderedPageBreak/>
         <w:t>All assignments must be handed in within the specified time. A second chance is offered, being a completely new assignment.</w:t>
       </w:r>
     </w:p>
@@ -2820,7 +2848,10 @@
         <w:t xml:space="preserve"> in combination with a small compilation script</w:t>
       </w:r>
       <w:r>
-        <w:t>. Don't waste energy on make files.</w:t>
+        <w:t>. D</w:t>
+      </w:r>
+      <w:r>
+        <w:t>on't waste energy on make files or complex IDE's.</w:t>
       </w:r>
     </w:p>
     <w:p>
@@ -4026,10 +4057,16 @@
         <w:t xml:space="preserve">blindly </w:t>
       </w:r>
       <w:r>
-        <w:t xml:space="preserve">applying this everywhere as in Java, just use it if you need it. If speed </w:t>
-      </w:r>
-      <w:r>
-        <w:t>and code size does</w:t>
+        <w:t>applying this ev</w:t>
+      </w:r>
+      <w:r>
+        <w:t>erywhere as in Java, just use them if you need them</w:t>
+      </w:r>
+      <w:r>
+        <w:t xml:space="preserve">. If speed </w:t>
+      </w:r>
+      <w:r>
+        <w:t>and code size do</w:t>
       </w:r>
       <w:r>
         <w:t xml:space="preserve"> not matter,</w:t>
@@ -4080,7 +4117,13 @@
         <w:t xml:space="preserve"> Constants are often typed in uppercase. This tradition is not very useful anymore, since constants are no longer macro's but just variables "that do not often change"</w:t>
       </w:r>
       <w:r>
-        <w:t xml:space="preserve">, but it's allowed and unfortunately probably </w:t>
+        <w:t>, but it's allowed</w:t>
+      </w:r>
+      <w:r>
+        <w:t xml:space="preserve">, though not advocated, </w:t>
+      </w:r>
+      <w:r>
+        <w:t xml:space="preserve"> and unfortunately probably </w:t>
       </w:r>
       <w:r>
         <w:t>expected by your future colleagues.</w:t>
@@ -4149,7 +4192,19 @@
         <w:rPr>
           <w:i/>
         </w:rPr>
-        <w:t>++; // Increment the record counter</w:t>
+        <w:t>++;</w:t>
+      </w:r>
+      <w:r>
+        <w:rPr>
+          <w:i/>
+        </w:rPr>
+        <w:t xml:space="preserve"> </w:t>
+      </w:r>
+      <w:r>
+        <w:rPr>
+          <w:i/>
+        </w:rPr>
+        <w:t xml:space="preserve"> // Increment the record counter</w:t>
       </w:r>
     </w:p>
     <w:p>
@@ -4782,154 +4837,154 @@
         <w:t xml:space="preserve"> of variables</w:t>
       </w:r>
       <w:r>
-        <w:t xml:space="preserve"> that can be put in or taken out randomly,</w:t>
+        <w:t xml:space="preserve"> that can be put in or taken out rando</w:t>
+      </w:r>
+      <w:r>
+        <w:t xml:space="preserve">mly. Putting them in happens </w:t>
+      </w:r>
+      <w:r>
+        <w:t xml:space="preserve">by means of the </w:t>
+      </w:r>
+      <w:r>
+        <w:rPr>
+          <w:i/>
+        </w:rPr>
+        <w:t xml:space="preserve">new </w:t>
+      </w:r>
+      <w:r>
+        <w:t>statement, e.g. as follows:</w:t>
+      </w:r>
+    </w:p>
+    <w:p>
+      <w:proofErr w:type="spellStart"/>
+      <w:r>
+        <w:rPr>
+          <w:i/>
+        </w:rPr>
+        <w:t>int</w:t>
+      </w:r>
+      <w:proofErr w:type="spellEnd"/>
+      <w:r>
+        <w:rPr>
+          <w:i/>
+        </w:rPr>
+        <w:t xml:space="preserve"> *</w:t>
+      </w:r>
+      <w:proofErr w:type="spellStart"/>
+      <w:r>
+        <w:rPr>
+          <w:i/>
+        </w:rPr>
+        <w:t>pI</w:t>
+      </w:r>
+      <w:proofErr w:type="spellEnd"/>
+      <w:r>
+        <w:rPr>
+          <w:i/>
+        </w:rPr>
+        <w:t xml:space="preserve"> = new </w:t>
+      </w:r>
+      <w:proofErr w:type="spellStart"/>
+      <w:r>
+        <w:rPr>
+          <w:i/>
+        </w:rPr>
+        <w:t>int</w:t>
+      </w:r>
+      <w:proofErr w:type="spellEnd"/>
+      <w:r>
+        <w:rPr>
+          <w:i/>
+        </w:rPr>
+        <w:t>;</w:t>
+      </w:r>
+    </w:p>
+    <w:p>
+      <w:r>
+        <w:t xml:space="preserve">Since such a so called "dynamically allocated" or "dynamic" variable is not automatically released, the programmer has to do so </w:t>
+      </w:r>
+      <w:r>
+        <w:t>if the variable is no longer needed:</w:t>
+      </w:r>
+    </w:p>
+    <w:p>
+      <w:r>
+        <w:rPr>
+          <w:i/>
+        </w:rPr>
+        <w:t xml:space="preserve">delete </w:t>
+      </w:r>
+      <w:proofErr w:type="spellStart"/>
+      <w:r>
+        <w:rPr>
+          <w:i/>
+        </w:rPr>
+        <w:t>pI</w:t>
+      </w:r>
+      <w:proofErr w:type="spellEnd"/>
+      <w:r>
+        <w:rPr>
+          <w:i/>
+        </w:rPr>
+        <w:t>;</w:t>
+      </w:r>
+    </w:p>
+    <w:p>
+      <w:r>
+        <w:t xml:space="preserve">Note that this does not delete pointer </w:t>
+      </w:r>
+      <w:proofErr w:type="spellStart"/>
+      <w:r>
+        <w:rPr>
+          <w:i/>
+        </w:rPr>
+        <w:t>pI</w:t>
+      </w:r>
+      <w:proofErr w:type="spellEnd"/>
+      <w:r>
+        <w:t xml:space="preserve">, but rather the anonymous integer that it points to and that was allocated with </w:t>
+      </w:r>
+      <w:r>
+        <w:rPr>
+          <w:i/>
+        </w:rPr>
+        <w:t>new</w:t>
+      </w:r>
+      <w:r>
+        <w:t xml:space="preserve">. Dealing efficiently with heap memory is kind of an art, after a lot of allocating and </w:t>
+      </w:r>
+      <w:proofErr w:type="spellStart"/>
+      <w:r>
+        <w:t>deallocating</w:t>
+      </w:r>
+      <w:proofErr w:type="spellEnd"/>
+      <w:r>
+        <w:t xml:space="preserve"> it the heap starts to look like an </w:t>
+      </w:r>
+      <w:proofErr w:type="spellStart"/>
+      <w:r>
+        <w:t>Edammer</w:t>
+      </w:r>
+      <w:proofErr w:type="spellEnd"/>
+      <w:r>
+        <w:t xml:space="preserve"> Cheese, or rather </w:t>
+      </w:r>
+      <w:r>
+        <w:t xml:space="preserve">indeed </w:t>
+      </w:r>
+      <w:r>
+        <w:t xml:space="preserve">like a parking lot where many small cars have left, leaving places open that are too small for the bigger ones. This is called memory fragmentation. Failing to call </w:t>
+      </w:r>
+      <w:r>
+        <w:rPr>
+          <w:i/>
+        </w:rPr>
+        <w:t>delete</w:t>
       </w:r>
       <w:r>
         <w:t xml:space="preserve"> </w:t>
       </w:r>
       <w:r>
-        <w:t xml:space="preserve"> by means of the </w:t>
-      </w:r>
-      <w:r>
-        <w:rPr>
-          <w:i/>
-        </w:rPr>
-        <w:t xml:space="preserve">new </w:t>
-      </w:r>
-      <w:r>
-        <w:t>statement, e.g. as follows:</w:t>
-      </w:r>
-    </w:p>
-    <w:p>
-      <w:proofErr w:type="spellStart"/>
-      <w:r>
-        <w:rPr>
-          <w:i/>
-        </w:rPr>
-        <w:t>int</w:t>
-      </w:r>
-      <w:proofErr w:type="spellEnd"/>
-      <w:r>
-        <w:rPr>
-          <w:i/>
-        </w:rPr>
-        <w:t xml:space="preserve"> *</w:t>
-      </w:r>
-      <w:proofErr w:type="spellStart"/>
-      <w:r>
-        <w:rPr>
-          <w:i/>
-        </w:rPr>
-        <w:t>pI</w:t>
-      </w:r>
-      <w:proofErr w:type="spellEnd"/>
-      <w:r>
-        <w:rPr>
-          <w:i/>
-        </w:rPr>
-        <w:t xml:space="preserve"> = new </w:t>
-      </w:r>
-      <w:proofErr w:type="spellStart"/>
-      <w:r>
-        <w:rPr>
-          <w:i/>
-        </w:rPr>
-        <w:t>int</w:t>
-      </w:r>
-      <w:proofErr w:type="spellEnd"/>
-      <w:r>
-        <w:rPr>
-          <w:i/>
-        </w:rPr>
-        <w:t>;</w:t>
-      </w:r>
-    </w:p>
-    <w:p>
-      <w:r>
-        <w:t xml:space="preserve">Since such a so called "dynamically allocated" or "dynamic" variable is not automatically released, the programmer has to do so </w:t>
-      </w:r>
-      <w:r>
-        <w:t>if the variable is no longer needed:</w:t>
-      </w:r>
-    </w:p>
-    <w:p>
-      <w:r>
-        <w:rPr>
-          <w:i/>
-        </w:rPr>
-        <w:t xml:space="preserve">delete </w:t>
-      </w:r>
-      <w:proofErr w:type="spellStart"/>
-      <w:r>
-        <w:rPr>
-          <w:i/>
-        </w:rPr>
-        <w:t>pI</w:t>
-      </w:r>
-      <w:proofErr w:type="spellEnd"/>
-      <w:r>
-        <w:rPr>
-          <w:i/>
-        </w:rPr>
-        <w:t>;</w:t>
-      </w:r>
-    </w:p>
-    <w:p>
-      <w:r>
-        <w:t xml:space="preserve">Note that this does not delete pointer </w:t>
-      </w:r>
-      <w:proofErr w:type="spellStart"/>
-      <w:r>
-        <w:rPr>
-          <w:i/>
-        </w:rPr>
-        <w:t>pI</w:t>
-      </w:r>
-      <w:proofErr w:type="spellEnd"/>
-      <w:r>
-        <w:t xml:space="preserve">, but rather the anonymous integer that it points to and that was allocated with </w:t>
-      </w:r>
-      <w:r>
-        <w:rPr>
-          <w:i/>
-        </w:rPr>
-        <w:t>new</w:t>
-      </w:r>
-      <w:r>
-        <w:t xml:space="preserve">. Dealing efficiently with heap memory is kind of an art, after a lot of allocating and </w:t>
-      </w:r>
-      <w:proofErr w:type="spellStart"/>
-      <w:r>
-        <w:t>deallocating</w:t>
-      </w:r>
-      <w:proofErr w:type="spellEnd"/>
-      <w:r>
-        <w:t xml:space="preserve"> it the heap starts to look like an </w:t>
-      </w:r>
-      <w:proofErr w:type="spellStart"/>
-      <w:r>
-        <w:t>Edammer</w:t>
-      </w:r>
-      <w:proofErr w:type="spellEnd"/>
-      <w:r>
-        <w:t xml:space="preserve"> Cheese, or rather </w:t>
-      </w:r>
-      <w:r>
-        <w:t xml:space="preserve">indeed </w:t>
-      </w:r>
-      <w:r>
-        <w:t xml:space="preserve">like a parking lot where many small cars have left, leaving places open that are too small for the bigger ones. This is called memory fragmentation. Failing to call </w:t>
-      </w:r>
-      <w:r>
-        <w:rPr>
-          <w:i/>
-        </w:rPr>
-        <w:t>delete</w:t>
-      </w:r>
-      <w:r>
-        <w:t xml:space="preserve"> </w:t>
-      </w:r>
-      <w:r>
         <w:t xml:space="preserve">variables </w:t>
       </w:r>
       <w:r>
@@ -4966,7 +5021,10 @@
         <w:t xml:space="preserve"> piece of memory </w:t>
       </w:r>
       <w:r>
-        <w:t>t pointed to may be</w:t>
+        <w:t xml:space="preserve">that it </w:t>
+      </w:r>
+      <w:r>
+        <w:t>pointed to may be</w:t>
       </w:r>
       <w:r>
         <w:t xml:space="preserve"> forever lost until the application exits.</w:t>
@@ -6977,19 +7035,29 @@
         </w:rPr>
         <w:t xml:space="preserve"> (</w:t>
       </w:r>
-      <w:proofErr w:type="spellStart"/>
-      <w:r>
-        <w:rPr>
-          <w:i/>
-        </w:rPr>
-        <w:t>flaot</w:t>
-      </w:r>
-      <w:proofErr w:type="spellEnd"/>
-      <w:r>
-        <w:rPr>
-          <w:i/>
-        </w:rPr>
-        <w:t xml:space="preserve"> </w:t>
+      <w:r>
+        <w:rPr>
+          <w:i/>
+        </w:rPr>
+        <w:t>fl</w:t>
+      </w:r>
+      <w:r>
+        <w:rPr>
+          <w:i/>
+        </w:rPr>
+        <w:t>o</w:t>
+      </w:r>
+      <w:r>
+        <w:rPr>
+          <w:i/>
+        </w:rPr>
+        <w:t>a</w:t>
+      </w:r>
+      <w:r>
+        <w:rPr>
+          <w:i/>
+        </w:rPr>
+        <w:t xml:space="preserve">t </w:t>
       </w:r>
       <w:r>
         <w:rPr>
@@ -8456,7 +8524,13 @@
         <w:t>If there's any silver bullet in programming, it is desig</w:t>
       </w:r>
       <w:r>
-        <w:t>ning lean and stable interfaces. Interfaces determine how the parts of a program cooperate. The purpose of in interface is to insulate the  details of parts of your program from each other.</w:t>
+        <w:t>ning lean and stable interfaces. Interfaces determine how the parts of a program cooperate. The purpose of i</w:t>
+      </w:r>
+      <w:r>
+        <w:t xml:space="preserve">n interface is to insulate the </w:t>
+      </w:r>
+      <w:r>
+        <w:t>details of parts of your program from each other.</w:t>
       </w:r>
     </w:p>
     <w:p>
@@ -9853,13 +9927,8 @@
         <w:t xml:space="preserve"> have to provide an implementation (a body) for these functions. If a class inherits from an abstract base class, but does not provide bodies for all its pure virtual functions, it is still an abstract class. If in a class at any level of an inheritance hierarchy no pure virtual functions remain, i.e. each virtual function has been provided with a body, this class is not abstrac</w:t>
       </w:r>
       <w:r>
-        <w:t xml:space="preserve">t </w:t>
-      </w:r>
-      <w:proofErr w:type="spellStart"/>
-      <w:r>
-        <w:t>anymory</w:t>
-      </w:r>
-      <w:proofErr w:type="spellEnd"/>
+        <w:t>t anymore</w:t>
+      </w:r>
       <w:r>
         <w:t xml:space="preserve">. We could call it </w:t>
       </w:r>
@@ -9892,7 +9961,13 @@
         <w:t xml:space="preserve"> of this mechanism. Rather than explicitly labeling a class as an (abstract) </w:t>
       </w:r>
       <w:r>
-        <w:t>interface, in C++, the compiler takes care of finding out what is abstract (due to the presence of at least one pure virtual function) and what is not</w:t>
+        <w:t>interface</w:t>
+      </w:r>
+      <w:r>
+        <w:t xml:space="preserve"> as in e.g. Java</w:t>
+      </w:r>
+      <w:r>
+        <w:t>, in C++, the compiler takes care of finding out what is abstract (due to the presence of at least one pure virtual function) and what is not</w:t>
       </w:r>
       <w:r>
         <w:t>. Since C++ features multiple inheritance</w:t>
@@ -9917,7 +9992,10 @@
         <w:spacing w:after="0"/>
       </w:pPr>
       <w:r>
-        <w:t>However, classes that define an interface can also contain implementation code. So there's no need to implement an interface over and over again in a class hierarchy.</w:t>
+        <w:t xml:space="preserve">However, classes that define an interface can also contain implementation code. So there's no need to implement an interface over and </w:t>
+      </w:r>
+      <w:r>
+        <w:t>over again in a class hierarchy.</w:t>
       </w:r>
     </w:p>
     <w:p>
@@ -10100,7 +10178,10 @@
         <w:t>, and w</w:t>
       </w:r>
       <w:r>
-        <w:t>ill either find a way to force the fulfillment of his needs or bail out of the contract and terminate business with your company. In both cases time and energy is wasted that should have been invested in solutions rather than quarrel</w:t>
+        <w:t>ill either find a way to force the fulfillment of his needs or bail out of the contract and terminate business with your company. In both cases time and energy is wasted that should have been invested in soluti</w:t>
+      </w:r>
+      <w:r>
+        <w:t>ons rather than quarrel</w:t>
       </w:r>
       <w:r>
         <w:t>l</w:t>
@@ -10167,7 +10248,13 @@
         <w:t>will</w:t>
       </w:r>
       <w:r>
-        <w:t xml:space="preserve"> be generated retrospectively from the original source, to aid reverse engineering. Voluminous, formalistic , overly detailed design descriptions and diagrams will not be largely ignored, should they still be available.</w:t>
+        <w:t xml:space="preserve"> be generated retrospectively from the original source, to aid reverse engineering. Voluminous, formalistic , overly detailed design des</w:t>
+      </w:r>
+      <w:r>
+        <w:t xml:space="preserve">criptions and diagrams will </w:t>
+      </w:r>
+      <w:r>
+        <w:t>be largely ignored, should they still be available.</w:t>
       </w:r>
     </w:p>
     <w:p>
@@ -11012,15 +11099,13 @@
     </w:p>
     <w:p>
       <w:r>
-        <w:t xml:space="preserve">- </w:t>
-      </w:r>
-      <w:proofErr w:type="spellStart"/>
-      <w:r>
-        <w:t>Puting</w:t>
-      </w:r>
-      <w:proofErr w:type="spellEnd"/>
-      <w:r>
-        <w:t xml:space="preserve"> each code fragment controlled by an if, while or for between curly braces, to prevent misleading indentation and forgotten braces if statements get added</w:t>
+        <w:t>- Put</w:t>
+      </w:r>
+      <w:r>
+        <w:t>t</w:t>
+      </w:r>
+      <w:r>
+        <w:t>ing each code fragment controlled by an if, while or for between curly braces, to prevent misleading indentation and forgotten braces if statements get added</w:t>
       </w:r>
     </w:p>
     <w:p>
@@ -11288,7 +11373,10 @@
         <w:t>, this will typically costs months. With simulation this can be reduced to days and a far better system will result.</w:t>
       </w:r>
       <w:r>
-        <w:t xml:space="preserve"> Exaggerated , you think?</w:t>
+        <w:t xml:space="preserve"> Exaggerated</w:t>
+      </w:r>
+      <w:r>
+        <w:t>, you think?</w:t>
       </w:r>
       <w:r>
         <w:t xml:space="preserve"> </w:t>
@@ -13120,7 +13208,13 @@
         <w:spacing w:after="0"/>
       </w:pPr>
       <w:r>
-        <w:t>One less desirable property of the use of templates is that error reports of the compiler tends to become very cryptic. Using the Standard Template Library (STL), in itself an asset, demonstrates this disadvantage in a rather dramatic way. C++ error reports are a weak point, mainly caused by the fact that C++ does not have an LL1 grammar (Google). C++ template code error reports are often completely incomprehensible at first sight.</w:t>
+        <w:t>One less desirable property of the use of templates is that err</w:t>
+      </w:r>
+      <w:r>
+        <w:t>or reports of the compiler tend</w:t>
+      </w:r>
+      <w:r>
+        <w:t xml:space="preserve"> to become very cryptic. Using the Standard Template Library (STL), in itself an asset, demonstrates this disadvantage in a rather dramatic way. C++ error reports are a weak point, mainly caused by the fact that C++ does not have an LL1 grammar (Google). C++ template code error reports are often completely incomprehensible at first sight.</w:t>
       </w:r>
     </w:p>
     <w:p>
@@ -16017,7 +16111,7 @@
 </file>
 
 <file path=customXml/itemProps1.xml><?xml version="1.0" encoding="utf-8"?>
-<ds:datastoreItem xmlns:ds="http://schemas.openxmlformats.org/officeDocument/2006/customXml" ds:itemID="{AD1755FE-E9F7-4A47-90D5-8C0CAA69050E}">
+<ds:datastoreItem xmlns:ds="http://schemas.openxmlformats.org/officeDocument/2006/customXml" ds:itemID="{7BAB01D1-D3EA-4521-9349-2D2A1642A223}">
   <ds:schemaRefs>
     <ds:schemaRef ds:uri="http://schemas.openxmlformats.org/officeDocument/2006/bibliography"/>
   </ds:schemaRefs>

</xml_diff>

<commit_message>
typos in cplusplus_selectcion.docx corrected
</commit_message>
<xml_diff>
--- a/lessons/docs/cplusplus_selection.docx
+++ b/lessons/docs/cplusplus_selection.docx
@@ -2418,7 +2418,19 @@
         <w:rPr>
           <w:i/>
         </w:rPr>
-        <w:t>"all the kings horses and all the kings man..."</w:t>
+        <w:t>"all the k</w:t>
+      </w:r>
+      <w:r>
+        <w:rPr>
+          <w:i/>
+        </w:rPr>
+        <w:t>ings horses and all the kings me</w:t>
+      </w:r>
+      <w:r>
+        <w:rPr>
+          <w:i/>
+        </w:rPr>
+        <w:t>n..."</w:t>
       </w:r>
       <w:r>
         <w:t xml:space="preserve"> (Google</w:t>
@@ -5964,7 +5976,7 @@
         <w:rPr>
           <w:i/>
         </w:rPr>
-        <w:t xml:space="preserve">++ = * </w:t>
+        <w:t>++ = *</w:t>
       </w:r>
       <w:proofErr w:type="spellStart"/>
       <w:r>
@@ -6092,7 +6104,19 @@
         <w:rPr>
           <w:i/>
         </w:rPr>
-        <w:t>Remark: It is sometimes stated that humans shouldn't be bothered with peephole optimizing tasks like this. Compiler optimizers should turn unwieldy source code into the tightest machine code. yes, in an ideal world people would state their algorithm in plain English and the compiler would take over from there. However we're not quite there ye</w:t>
+        <w:t>Remark: It is sometimes stated that humans shouldn't be bothered with peephole optimizing tasks like this. Compiler optimizers should turn unwieldy source code i</w:t>
+      </w:r>
+      <w:r>
+        <w:rPr>
+          <w:i/>
+        </w:rPr>
+        <w:t>nto the tightest machine code. Y</w:t>
+      </w:r>
+      <w:r>
+        <w:rPr>
+          <w:i/>
+        </w:rPr>
+        <w:t>es, in an ideal world people would state their algorithm in plain English and the compiler would take over from there. However we're not quite there ye</w:t>
       </w:r>
       <w:r>
         <w:rPr>
@@ -9744,14 +9768,18 @@
       <w:r>
         <w:t xml:space="preserve">, as long as they have a common base class. Array </w:t>
       </w:r>
-      <w:proofErr w:type="spellStart"/>
-      <w:r>
-        <w:rPr>
-          <w:i/>
-        </w:rPr>
-        <w:t>annimals</w:t>
-      </w:r>
-      <w:proofErr w:type="spellEnd"/>
+      <w:r>
+        <w:rPr>
+          <w:i/>
+        </w:rPr>
+        <w:t>a</w:t>
+      </w:r>
+      <w:r>
+        <w:rPr>
+          <w:i/>
+        </w:rPr>
+        <w:t>nimals</w:t>
+      </w:r>
       <w:r>
         <w:t xml:space="preserve"> in file </w:t>
       </w:r>
@@ -10086,7 +10114,13 @@
     </w:p>
     <w:p>
       <w:r>
-        <w:t>It is absolutely necessary to weed out all bells and whistles before the design phase. To many systems are born lifeless as a result of requiring unnecessary features. Such features can be added to a well designed, i.e. flexible, kernel in a later phase.</w:t>
+        <w:t>It is absolutely necessary to weed out all bells and whistles before the design phase. To</w:t>
+      </w:r>
+      <w:r>
+        <w:t>o</w:t>
+      </w:r>
+      <w:r>
+        <w:t xml:space="preserve"> many systems are born lifeless as a result of requiring unnecessary features. Such features can be added to a well designed, i.e. flexible, kernel in a later phase.</w:t>
       </w:r>
     </w:p>
     <w:p>
@@ -10099,7 +10133,13 @@
     </w:p>
     <w:p>
       <w:r>
-        <w:t xml:space="preserve">Especially for object oriented software it is important that the terminology used in the requirements stems from the application area, rather than from the IT world. Different form IT terminology, application area terminology tends to stay the same over many years. An oil- and gas surveying application is about boreholes, wells, </w:t>
+        <w:t>Especially for object oriented software it is important that the terminology used in the requirements stems from the application area, rather than from the IT world. Different f</w:t>
+      </w:r>
+      <w:r>
+        <w:t>ro</w:t>
+      </w:r>
+      <w:r>
+        <w:t xml:space="preserve">m IT terminology, application area terminology tends to stay the same over many years. An oil- and gas surveying application is about boreholes, wells, </w:t>
       </w:r>
       <w:proofErr w:type="spellStart"/>
       <w:r>
@@ -10149,7 +10189,13 @@
     </w:p>
     <w:p>
       <w:r>
-        <w:t>Effective requirements should be brief and mention essentials first. Contrary to what one might expect, requirements for multimillion dollar projects do not land at all in the minds of relevant stakeholders in the project. Many stakeholders only start to really think about a system once its realization is well under way. Simulation in the requirements phase is a very powerful way to encourage an early start of this thinking process.</w:t>
+        <w:t xml:space="preserve">Effective requirements should be brief and mention essentials first. Contrary to what one might expect, requirements for multimillion dollar projects </w:t>
+      </w:r>
+      <w:r>
+        <w:t xml:space="preserve">often </w:t>
+      </w:r>
+      <w:r>
+        <w:t>do not land at all in the minds of relevant stakeholders in the project. Many stakeholders only start to really think about a system once its realization is well under way. Simulation in the requirements phase is a very powerful way to encourage an early start of this thinking process.</w:t>
       </w:r>
       <w:r>
         <w:t xml:space="preserve"> Keeping requirements brief and making them an attractive read is another way.</w:t>
@@ -10178,21 +10224,21 @@
         <w:t>, and w</w:t>
       </w:r>
       <w:r>
-        <w:t>ill either find a way to force the fulfillment of his needs or bail out of the contract and terminate business with your company. In both cases time and energy is wasted that should have been invested in soluti</w:t>
+        <w:t xml:space="preserve">ill either find a way to force the fulfillment of his needs or bail out of </w:t>
+      </w:r>
+      <w:r>
+        <w:lastRenderedPageBreak/>
+        <w:t>the contract and terminate business with your company. In both cases time and energy is wasted that should have been invested in soluti</w:t>
       </w:r>
       <w:r>
         <w:t>ons rather than quarrel</w:t>
       </w:r>
       <w:r>
-        <w:t>l</w:t>
-      </w:r>
-      <w:r>
         <w:t>ing.</w:t>
       </w:r>
     </w:p>
     <w:p>
       <w:r>
-        <w:lastRenderedPageBreak/>
         <w:t xml:space="preserve">On the other hand it is important </w:t>
       </w:r>
       <w:r>
@@ -10248,7 +10294,13 @@
         <w:t>will</w:t>
       </w:r>
       <w:r>
-        <w:t xml:space="preserve"> be generated retrospectively from the original source, to aid reverse engineering. Voluminous, formalistic , overly detailed design des</w:t>
+        <w:t xml:space="preserve"> be generated retrospectively from the original source, to aid reverse engin</w:t>
+      </w:r>
+      <w:r>
+        <w:t>eering. Voluminous, formalistic</w:t>
+      </w:r>
+      <w:r>
+        <w:t>, overly detailed design des</w:t>
       </w:r>
       <w:r>
         <w:t xml:space="preserve">criptions and diagrams will </w:t>
@@ -10714,6 +10766,7 @@
         <w:rPr>
           <w:i/>
         </w:rPr>
+        <w:lastRenderedPageBreak/>
         <w:tab/>
         <w:t>Else</w:t>
       </w:r>
@@ -10952,15 +11005,13 @@
         <w:t>a module's</w:t>
       </w:r>
       <w:r>
-        <w:t xml:space="preserve"> interface to other modules, of  its functioning as a black box, and of its testable </w:t>
-      </w:r>
-      <w:proofErr w:type="spellStart"/>
-      <w:r>
-        <w:t>behaviour</w:t>
-      </w:r>
-      <w:proofErr w:type="spellEnd"/>
-      <w:r>
-        <w:t>.</w:t>
+        <w:t xml:space="preserve"> interface to other modules, of  its functioning as a black b</w:t>
+      </w:r>
+      <w:r>
+        <w:t>ox, and of its testable behavio</w:t>
+      </w:r>
+      <w:r>
+        <w:t>r.</w:t>
       </w:r>
     </w:p>
     <w:p>
@@ -11016,12 +11067,15 @@
     </w:p>
     <w:p>
       <w:r>
-        <w:t>Since a good design entertains a certain degree of abstraction, it will rarely be worked out on statement level. For non-trivial technical applications there's no strict border between designing and coding. Coding isn't the work of a typist "translating" a design, but of a skilled developer taking the design to the detail level.</w:t>
-      </w:r>
-    </w:p>
-    <w:p>
+        <w:t xml:space="preserve">Since a good design entertains a certain degree of abstraction, it will rarely be worked out on statement level. For non-trivial technical applications there's no strict border between designing and coding. </w:t>
+      </w:r>
       <w:r>
         <w:lastRenderedPageBreak/>
+        <w:t>Coding isn't the work of a typist "translating" a design, but of a skilled developer taking the design to the detail level.</w:t>
+      </w:r>
+    </w:p>
+    <w:p>
+      <w:r>
         <w:t xml:space="preserve">When referring to coding style, programmers often mean the way indentation is used, formalistic naming conventions, boilerplate comments that </w:t>
       </w:r>
       <w:r>
@@ -11126,7 +11180,10 @@
     </w:p>
     <w:p>
       <w:r>
-        <w:t xml:space="preserve">As a result of the strive for raw speed and low memory consumption, C++ has no built-in </w:t>
+        <w:t>As a result of the quest</w:t>
+      </w:r>
+      <w:r>
+        <w:t xml:space="preserve"> for raw speed and low memory consumption, C++ has no built-in </w:t>
       </w:r>
       <w:r>
         <w:t>protection from errors like dangling pointers (Google) and buffer overflows (Google). A sound understanding of C++ pointers, references, arrays, dynamic memory management and the appropriate use of constructors and destructors are the first and most important line of defense here.</w:t>
@@ -11175,7 +11232,13 @@
         <w:t xml:space="preserve">(Google) </w:t>
       </w:r>
       <w:r>
-        <w:t>should be written at the same time the module is written , or in advance. In general, testing code should be added early, and be left available (although probably deactivated) for regression tests</w:t>
+        <w:t xml:space="preserve">should be written at the </w:t>
+      </w:r>
+      <w:r>
+        <w:t>same time the module is written</w:t>
+      </w:r>
+      <w:r>
+        <w:t>, or in advance. In general, testing code should be added early, and be left available (although probably deactivated) for regression tests</w:t>
       </w:r>
       <w:r>
         <w:t xml:space="preserve"> (Google)</w:t>
@@ -11186,17 +11249,14 @@
     </w:p>
     <w:p>
       <w:r>
+        <w:lastRenderedPageBreak/>
         <w:t>It is quite common that individual developers contribute modules to a larger</w:t>
       </w:r>
       <w:r>
         <w:t xml:space="preserve"> software</w:t>
       </w:r>
       <w:r>
-        <w:t xml:space="preserve"> system that contain errors that would have been found with any even minimal amount of systematic testing. This is </w:t>
-      </w:r>
-      <w:r>
-        <w:lastRenderedPageBreak/>
-        <w:t xml:space="preserve">wicked. As a </w:t>
+        <w:t xml:space="preserve"> system that contain errors that would have been found with any even minimal amount of systematic testing. This is wicked. As a </w:t>
       </w:r>
       <w:r>
         <w:t xml:space="preserve">technical </w:t>
@@ -11234,7 +11294,13 @@
     </w:p>
     <w:p>
       <w:r>
-        <w:t xml:space="preserve">Nevertheless: You'll miss things, despite all efforts. And if you don't, the operating system on top of which your software runs isn't perfect. Yes that also holds for Linux. </w:t>
+        <w:t>Nevertheless: You'll miss things, despite all efforts. And if you don't, the operating system on top of which your software runs isn't perfect. Yes</w:t>
+      </w:r>
+      <w:r>
+        <w:t>,</w:t>
+      </w:r>
+      <w:r>
+        <w:t xml:space="preserve"> that also holds for Linux. </w:t>
       </w:r>
       <w:r>
         <w:t xml:space="preserve">And the libraries you use aren't perfect as well. </w:t>
@@ -11252,7 +11318,10 @@
         <w:t xml:space="preserve">f </w:t>
       </w:r>
       <w:r>
-        <w:t xml:space="preserve">partially or wholly </w:t>
+        <w:t>partially or who</w:t>
+      </w:r>
+      <w:r>
+        <w:t xml:space="preserve">ly </w:t>
       </w:r>
       <w:r>
         <w:t xml:space="preserve">computer controlled cars is likely to </w:t>
@@ -14108,7 +14177,7 @@
             <w:rPr>
               <w:noProof/>
             </w:rPr>
-            <w:t>1</w:t>
+            <w:t>26</w:t>
           </w:r>
         </w:fldSimple>
       </w:p>
@@ -16111,7 +16180,7 @@
 </file>
 
 <file path=customXml/itemProps1.xml><?xml version="1.0" encoding="utf-8"?>
-<ds:datastoreItem xmlns:ds="http://schemas.openxmlformats.org/officeDocument/2006/customXml" ds:itemID="{7BAB01D1-D3EA-4521-9349-2D2A1642A223}">
+<ds:datastoreItem xmlns:ds="http://schemas.openxmlformats.org/officeDocument/2006/customXml" ds:itemID="{FB5828C3-91C5-41DD-834F-BCD704790758}">
   <ds:schemaRefs>
     <ds:schemaRef ds:uri="http://schemas.openxmlformats.org/officeDocument/2006/bibliography"/>
   </ds:schemaRefs>

</xml_diff>